<commit_message>
wsdls and servicereferences added
</commit_message>
<xml_diff>
--- a/VueDotNetCore/Umsetzung3.docx
+++ b/VueDotNetCore/Umsetzung3.docx
@@ -6,14 +6,27 @@
       <w:pPr>
         <w:pStyle w:val="NurText"/>
       </w:pPr>
-      <w:hyperlink r:id="rId4" w:history="1">
-        <w:r>
-          <w:rPr>
-            <w:rStyle w:val="Hyperlink"/>
-          </w:rPr>
-          <w:t>https://www.c-sharpcorner.com/article/getting-started-with-vue-js-and-net-core-32/</w:t>
-        </w:r>
-      </w:hyperlink>
+      <w:r>
+        <w:fldChar w:fldCharType="begin"/>
+      </w:r>
+      <w:r>
+        <w:instrText xml:space="preserve"> HYPERLINK "https://www.c-sharpcorner.com/article/getting-started-with-vue-js-and-net-core-32/" </w:instrText>
+      </w:r>
+      <w:r>
+        <w:fldChar w:fldCharType="separate"/>
+      </w:r>
+      <w:r>
+        <w:rPr>
+          <w:rStyle w:val="Hyperlink"/>
+        </w:rPr>
+        <w:t>https://www.c-sharpcorner.com/article/getting-started-with-vue-js-and-net-core-32/</w:t>
+      </w:r>
+      <w:r>
+        <w:rPr>
+          <w:rStyle w:val="Hyperlink"/>
+        </w:rPr>
+        <w:fldChar w:fldCharType="end"/>
+      </w:r>
     </w:p>
     <w:p/>
     <w:p>
@@ -22,7 +35,7 @@
           <w:rStyle w:val="Hyperlink"/>
         </w:rPr>
       </w:pPr>
-      <w:hyperlink r:id="rId5" w:history="1">
+      <w:hyperlink r:id="rId4" w:history="1">
         <w:r>
           <w:rPr>
             <w:rStyle w:val="Hyperlink"/>
@@ -39,9 +52,325 @@
       </w:pPr>
     </w:p>
     <w:p>
+      <w:r>
+        <w:t>SOAP:</w:t>
+      </w:r>
+    </w:p>
+    <w:p>
+      <w:hyperlink r:id="rId5" w:history="1">
+        <w:r>
+          <w:rPr>
+            <w:rStyle w:val="Hyperlink"/>
+          </w:rPr>
+          <w:t>https://www.infoworld.com/article/3323584/how-to-consume-a-wcf-soap-service-in-aspnet-core.html</w:t>
+        </w:r>
+      </w:hyperlink>
+    </w:p>
+    <w:p>
       <w:bookmarkStart w:id="0" w:name="_GoBack"/>
       <w:bookmarkEnd w:id="0"/>
     </w:p>
+    <w:p>
+      <w:proofErr w:type="spellStart"/>
+      <w:r>
+        <w:t>Authorizer</w:t>
+      </w:r>
+      <w:proofErr w:type="spellEnd"/>
+      <w:r>
+        <w:t>:</w:t>
+      </w:r>
+    </w:p>
+    <w:p>
+      <w:pPr>
+        <w:rPr>
+          <w:rStyle w:val="Hyperlink"/>
+        </w:rPr>
+      </w:pPr>
+      <w:hyperlink r:id="rId6" w:history="1">
+        <w:r>
+          <w:rPr>
+            <w:rStyle w:val="Hyperlink"/>
+          </w:rPr>
+          <w:t>http://bogemaslive:8092/bodegaAuthorizerInternal</w:t>
+        </w:r>
+      </w:hyperlink>
+    </w:p>
+    <w:p>
+      <w:hyperlink r:id="rId7" w:history="1">
+        <w:r>
+          <w:rPr>
+            <w:rStyle w:val="Hyperlink"/>
+          </w:rPr>
+          <w:t>http://bogemaslive:8092/bodegaAuthorizerInternal</w:t>
+        </w:r>
+      </w:hyperlink>
+      <w:r>
+        <w:t>.svc</w:t>
+      </w:r>
+    </w:p>
+    <w:p>
+      <w:r>
+        <w:drawing>
+          <wp:inline distT="0" distB="0" distL="0" distR="0" wp14:anchorId="10526F88" wp14:editId="2660F775">
+            <wp:extent cx="5760720" cy="4068445"/>
+            <wp:effectExtent l="0" t="0" r="0" b="8255"/>
+            <wp:docPr id="2" name="Grafik 2"/>
+            <wp:cNvGraphicFramePr>
+              <a:graphicFrameLocks xmlns:a="http://schemas.openxmlformats.org/drawingml/2006/main" noChangeAspect="1"/>
+            </wp:cNvGraphicFramePr>
+            <a:graphic xmlns:a="http://schemas.openxmlformats.org/drawingml/2006/main">
+              <a:graphicData uri="http://schemas.openxmlformats.org/drawingml/2006/picture">
+                <pic:pic xmlns:pic="http://schemas.openxmlformats.org/drawingml/2006/picture">
+                  <pic:nvPicPr>
+                    <pic:cNvPr id="1" name=""/>
+                    <pic:cNvPicPr/>
+                  </pic:nvPicPr>
+                  <pic:blipFill>
+                    <a:blip r:embed="rId8"/>
+                    <a:stretch>
+                      <a:fillRect/>
+                    </a:stretch>
+                  </pic:blipFill>
+                  <pic:spPr>
+                    <a:xfrm>
+                      <a:off x="0" y="0"/>
+                      <a:ext cx="5760720" cy="4068445"/>
+                    </a:xfrm>
+                    <a:prstGeom prst="rect">
+                      <a:avLst/>
+                    </a:prstGeom>
+                  </pic:spPr>
+                </pic:pic>
+              </a:graphicData>
+            </a:graphic>
+          </wp:inline>
+        </w:drawing>
+      </w:r>
+    </w:p>
+    <w:p>
+      <w:r>
+        <w:t xml:space="preserve">Nicht erreichbar also </w:t>
+      </w:r>
+      <w:proofErr w:type="spellStart"/>
+      <w:r>
+        <w:t>wsdl</w:t>
+      </w:r>
+      <w:proofErr w:type="spellEnd"/>
+      <w:r>
+        <w:t>.</w:t>
+      </w:r>
+    </w:p>
+    <w:p>
+      <w:r>
+        <w:t>bodegaAuthorizerInternal2.wsdl</w:t>
+      </w:r>
+    </w:p>
+    <w:p>
+      <w:r>
+        <w:lastRenderedPageBreak/>
+        <w:drawing>
+          <wp:inline distT="0" distB="0" distL="0" distR="0" wp14:anchorId="0E10FD3E" wp14:editId="0CA4FA83">
+            <wp:extent cx="5760720" cy="3887470"/>
+            <wp:effectExtent l="0" t="0" r="0" b="0"/>
+            <wp:docPr id="4" name="Grafik 4"/>
+            <wp:cNvGraphicFramePr>
+              <a:graphicFrameLocks xmlns:a="http://schemas.openxmlformats.org/drawingml/2006/main" noChangeAspect="1"/>
+            </wp:cNvGraphicFramePr>
+            <a:graphic xmlns:a="http://schemas.openxmlformats.org/drawingml/2006/main">
+              <a:graphicData uri="http://schemas.openxmlformats.org/drawingml/2006/picture">
+                <pic:pic xmlns:pic="http://schemas.openxmlformats.org/drawingml/2006/picture">
+                  <pic:nvPicPr>
+                    <pic:cNvPr id="1" name=""/>
+                    <pic:cNvPicPr/>
+                  </pic:nvPicPr>
+                  <pic:blipFill>
+                    <a:blip r:embed="rId9"/>
+                    <a:stretch>
+                      <a:fillRect/>
+                    </a:stretch>
+                  </pic:blipFill>
+                  <pic:spPr>
+                    <a:xfrm>
+                      <a:off x="0" y="0"/>
+                      <a:ext cx="5760720" cy="3887470"/>
+                    </a:xfrm>
+                    <a:prstGeom prst="rect">
+                      <a:avLst/>
+                    </a:prstGeom>
+                  </pic:spPr>
+                </pic:pic>
+              </a:graphicData>
+            </a:graphic>
+          </wp:inline>
+        </w:drawing>
+      </w:r>
+    </w:p>
+    <w:p>
+      <w:r>
+        <w:drawing>
+          <wp:inline distT="0" distB="0" distL="0" distR="0" wp14:anchorId="7BD9F84E" wp14:editId="4F79E6F3">
+            <wp:extent cx="5760720" cy="2041525"/>
+            <wp:effectExtent l="0" t="0" r="0" b="0"/>
+            <wp:docPr id="1" name="Grafik 1"/>
+            <wp:cNvGraphicFramePr>
+              <a:graphicFrameLocks xmlns:a="http://schemas.openxmlformats.org/drawingml/2006/main" noChangeAspect="1"/>
+            </wp:cNvGraphicFramePr>
+            <a:graphic xmlns:a="http://schemas.openxmlformats.org/drawingml/2006/main">
+              <a:graphicData uri="http://schemas.openxmlformats.org/drawingml/2006/picture">
+                <pic:pic xmlns:pic="http://schemas.openxmlformats.org/drawingml/2006/picture">
+                  <pic:nvPicPr>
+                    <pic:cNvPr id="1" name=""/>
+                    <pic:cNvPicPr/>
+                  </pic:nvPicPr>
+                  <pic:blipFill>
+                    <a:blip r:embed="rId10"/>
+                    <a:stretch>
+                      <a:fillRect/>
+                    </a:stretch>
+                  </pic:blipFill>
+                  <pic:spPr>
+                    <a:xfrm>
+                      <a:off x="0" y="0"/>
+                      <a:ext cx="5760720" cy="2041525"/>
+                    </a:xfrm>
+                    <a:prstGeom prst="rect">
+                      <a:avLst/>
+                    </a:prstGeom>
+                  </pic:spPr>
+                </pic:pic>
+              </a:graphicData>
+            </a:graphic>
+          </wp:inline>
+        </w:drawing>
+      </w:r>
+    </w:p>
+    <w:p>
+      <w:r>
+        <w:t>TO</w:t>
+      </w:r>
+    </w:p>
+    <w:p>
+      <w:hyperlink r:id="rId11" w:history="1">
+        <w:r>
+          <w:rPr>
+            <w:rStyle w:val="Hyperlink"/>
+          </w:rPr>
+          <w:t>http://bogemaslive:8190/bodegaWebToolExtendedService</w:t>
+        </w:r>
+      </w:hyperlink>
+    </w:p>
+    <w:p>
+      <w:hyperlink r:id="rId12" w:history="1">
+        <w:r>
+          <w:rPr>
+            <w:rStyle w:val="Hyperlink"/>
+          </w:rPr>
+          <w:t>http://bogemaslive:8190/bodegaWebToolExtendedService.svc</w:t>
+        </w:r>
+      </w:hyperlink>
+    </w:p>
+    <w:p>
+      <w:r>
+        <w:lastRenderedPageBreak/>
+        <w:drawing>
+          <wp:inline distT="0" distB="0" distL="0" distR="0" wp14:anchorId="52AC43A2" wp14:editId="73EB44F7">
+            <wp:extent cx="5760720" cy="3803650"/>
+            <wp:effectExtent l="0" t="0" r="0" b="6350"/>
+            <wp:docPr id="5" name="Grafik 5"/>
+            <wp:cNvGraphicFramePr>
+              <a:graphicFrameLocks xmlns:a="http://schemas.openxmlformats.org/drawingml/2006/main" noChangeAspect="1"/>
+            </wp:cNvGraphicFramePr>
+            <a:graphic xmlns:a="http://schemas.openxmlformats.org/drawingml/2006/main">
+              <a:graphicData uri="http://schemas.openxmlformats.org/drawingml/2006/picture">
+                <pic:pic xmlns:pic="http://schemas.openxmlformats.org/drawingml/2006/picture">
+                  <pic:nvPicPr>
+                    <pic:cNvPr id="1" name=""/>
+                    <pic:cNvPicPr/>
+                  </pic:nvPicPr>
+                  <pic:blipFill>
+                    <a:blip r:embed="rId13"/>
+                    <a:stretch>
+                      <a:fillRect/>
+                    </a:stretch>
+                  </pic:blipFill>
+                  <pic:spPr>
+                    <a:xfrm>
+                      <a:off x="0" y="0"/>
+                      <a:ext cx="5760720" cy="3803650"/>
+                    </a:xfrm>
+                    <a:prstGeom prst="rect">
+                      <a:avLst/>
+                    </a:prstGeom>
+                  </pic:spPr>
+                </pic:pic>
+              </a:graphicData>
+            </a:graphic>
+          </wp:inline>
+        </w:drawing>
+      </w:r>
+    </w:p>
+    <w:p>
+      <w:r>
+        <w:t xml:space="preserve">Nicht erreichbar also </w:t>
+      </w:r>
+      <w:proofErr w:type="spellStart"/>
+      <w:r>
+        <w:t>wsdl</w:t>
+      </w:r>
+      <w:proofErr w:type="spellEnd"/>
+      <w:r>
+        <w:t>:</w:t>
+      </w:r>
+    </w:p>
+    <w:p>
+      <w:proofErr w:type="spellStart"/>
+      <w:r>
+        <w:t>bodegaWebToolExtendedService.wsdl</w:t>
+      </w:r>
+      <w:proofErr w:type="spellEnd"/>
+    </w:p>
+    <w:p>
+      <w:r>
+        <w:drawing>
+          <wp:inline distT="0" distB="0" distL="0" distR="0" wp14:anchorId="6124D7E3" wp14:editId="2BF33E09">
+            <wp:extent cx="5760720" cy="3823970"/>
+            <wp:effectExtent l="0" t="0" r="0" b="5080"/>
+            <wp:docPr id="6" name="Grafik 6"/>
+            <wp:cNvGraphicFramePr>
+              <a:graphicFrameLocks xmlns:a="http://schemas.openxmlformats.org/drawingml/2006/main" noChangeAspect="1"/>
+            </wp:cNvGraphicFramePr>
+            <a:graphic xmlns:a="http://schemas.openxmlformats.org/drawingml/2006/main">
+              <a:graphicData uri="http://schemas.openxmlformats.org/drawingml/2006/picture">
+                <pic:pic xmlns:pic="http://schemas.openxmlformats.org/drawingml/2006/picture">
+                  <pic:nvPicPr>
+                    <pic:cNvPr id="1" name=""/>
+                    <pic:cNvPicPr/>
+                  </pic:nvPicPr>
+                  <pic:blipFill>
+                    <a:blip r:embed="rId14"/>
+                    <a:stretch>
+                      <a:fillRect/>
+                    </a:stretch>
+                  </pic:blipFill>
+                  <pic:spPr>
+                    <a:xfrm>
+                      <a:off x="0" y="0"/>
+                      <a:ext cx="5760720" cy="3823970"/>
+                    </a:xfrm>
+                    <a:prstGeom prst="rect">
+                      <a:avLst/>
+                    </a:prstGeom>
+                  </pic:spPr>
+                </pic:pic>
+              </a:graphicData>
+            </a:graphic>
+          </wp:inline>
+        </w:drawing>
+      </w:r>
+    </w:p>
+    <w:p/>
+    <w:p/>
+    <w:p/>
     <w:sectPr>
       <w:pgSz w:w="11906" w:h="16838"/>
       <w:pgMar w:top="1417" w:right="1417" w:bottom="1134" w:left="1417" w:header="708" w:footer="708" w:gutter="0"/>

</xml_diff>

<commit_message>
last commit before overlay
</commit_message>
<xml_diff>
--- a/VueDotNetCore/Umsetzung3.docx
+++ b/VueDotNetCore/Umsetzung3.docx
@@ -66,10 +66,7 @@
         </w:r>
       </w:hyperlink>
     </w:p>
-    <w:p>
-      <w:bookmarkStart w:id="0" w:name="_GoBack"/>
-      <w:bookmarkEnd w:id="0"/>
-    </w:p>
+    <w:p/>
     <w:p>
       <w:proofErr w:type="spellStart"/>
       <w:r>
@@ -110,6 +107,9 @@
     </w:p>
     <w:p>
       <w:r>
+        <w:rPr>
+          <w:noProof/>
+        </w:rPr>
         <w:drawing>
           <wp:inline distT="0" distB="0" distL="0" distR="0" wp14:anchorId="10526F88" wp14:editId="2660F775">
             <wp:extent cx="5760720" cy="4068445"/>
@@ -167,6 +167,9 @@
     </w:p>
     <w:p>
       <w:r>
+        <w:rPr>
+          <w:noProof/>
+        </w:rPr>
         <w:lastRenderedPageBreak/>
         <w:drawing>
           <wp:inline distT="0" distB="0" distL="0" distR="0" wp14:anchorId="0E10FD3E" wp14:editId="0CA4FA83">
@@ -207,6 +210,9 @@
     </w:p>
     <w:p>
       <w:r>
+        <w:rPr>
+          <w:noProof/>
+        </w:rPr>
         <w:drawing>
           <wp:inline distT="0" distB="0" distL="0" distR="0" wp14:anchorId="7BD9F84E" wp14:editId="4F79E6F3">
             <wp:extent cx="5760720" cy="2041525"/>
@@ -271,6 +277,9 @@
     </w:p>
     <w:p>
       <w:r>
+        <w:rPr>
+          <w:noProof/>
+        </w:rPr>
         <w:lastRenderedPageBreak/>
         <w:drawing>
           <wp:inline distT="0" distB="0" distL="0" distR="0" wp14:anchorId="52AC43A2" wp14:editId="73EB44F7">
@@ -331,6 +340,9 @@
     </w:p>
     <w:p>
       <w:r>
+        <w:rPr>
+          <w:noProof/>
+        </w:rPr>
         <w:drawing>
           <wp:inline distT="0" distB="0" distL="0" distR="0" wp14:anchorId="6124D7E3" wp14:editId="2BF33E09">
             <wp:extent cx="5760720" cy="3823970"/>
@@ -370,7 +382,23 @@
     </w:p>
     <w:p/>
     <w:p/>
-    <w:p/>
+    <w:p>
+      <w:pPr>
+        <w:pStyle w:val="NurText"/>
+      </w:pPr>
+      <w:hyperlink r:id="rId15" w:history="1">
+        <w:r>
+          <w:rPr>
+            <w:rStyle w:val="Hyperlink"/>
+          </w:rPr>
+          <w:t>https://www.npmjs.com/package/vue-loading-overlay</w:t>
+        </w:r>
+      </w:hyperlink>
+    </w:p>
+    <w:p>
+      <w:bookmarkStart w:id="0" w:name="_GoBack"/>
+      <w:bookmarkEnd w:id="0"/>
+    </w:p>
     <w:sectPr>
       <w:pgSz w:w="11906" w:h="16838"/>
       <w:pgMar w:top="1417" w:right="1417" w:bottom="1134" w:left="1417" w:header="708" w:footer="708" w:gutter="0"/>

</xml_diff>